<commit_message>
updated work itenary and client invite letter
</commit_message>
<xml_diff>
--- a/client invite letter1.docx
+++ b/client invite letter1.docx
@@ -1483,33 +1483,33 @@
           <w:b/>
           <w:color w:val="000000"/>
         </w:rPr>
-        <w:t>Dinesh</w:t>
-      </w:r>
-      <w:r>
-        <w:rPr>
-          <w:rFonts w:ascii="Arial" w:hAnsi="Arial" w:cs="Arial"/>
-          <w:b/>
-          <w:color w:val="000000"/>
-        </w:rPr>
-        <w:t xml:space="preserve"> S</w:t>
-      </w:r>
-    </w:p>
-    <w:p>
-      <w:pPr>
-        <w:jc w:val="both"/>
-        <w:rPr>
-          <w:rFonts w:ascii="Arial" w:hAnsi="Arial" w:cs="Arial"/>
-          <w:b/>
-          <w:color w:val="000000"/>
-        </w:rPr>
-      </w:pPr>
-      <w:r>
-        <w:rPr>
-          <w:rFonts w:ascii="Arial" w:hAnsi="Arial" w:cs="Arial"/>
-          <w:b/>
-          <w:color w:val="000000"/>
-        </w:rPr>
-        <w:t>Senior Consultant</w:t>
+        <w:t>Dibyaranjan Dalai</w:t>
+      </w:r>
+    </w:p>
+    <w:p>
+      <w:pPr>
+        <w:jc w:val="both"/>
+        <w:rPr>
+          <w:rFonts w:ascii="Arial" w:hAnsi="Arial" w:cs="Arial"/>
+          <w:b/>
+          <w:color w:val="000000"/>
+        </w:rPr>
+      </w:pPr>
+      <w:r>
+        <w:rPr>
+          <w:rFonts w:ascii="Arial" w:hAnsi="Arial" w:cs="Arial"/>
+          <w:b/>
+          <w:color w:val="000000"/>
+        </w:rPr>
+        <w:t>Principal</w:t>
+      </w:r>
+      <w:r>
+        <w:rPr>
+          <w:rFonts w:ascii="Arial" w:hAnsi="Arial" w:cs="Arial"/>
+          <w:b/>
+          <w:color w:val="000000"/>
+        </w:rPr>
+        <w:t xml:space="preserve"> Consultant</w:t>
       </w:r>
     </w:p>
     <w:p>
@@ -1545,15 +1545,23 @@
           <w:b/>
           <w:color w:val="000000"/>
         </w:rPr>
-        <w:t>Phone:</w:t>
-      </w:r>
-      <w:r>
-        <w:rPr>
-          <w:rFonts w:ascii="Arial" w:hAnsi="Arial" w:cs="Arial"/>
-          <w:b/>
-          <w:color w:val="000000"/>
-        </w:rPr>
-        <w:t>+91-8618520409</w:t>
+        <w:t>Phone</w:t>
+      </w:r>
+      <w:r>
+        <w:rPr>
+          <w:rFonts w:ascii="Arial" w:hAnsi="Arial" w:cs="Arial"/>
+          <w:b/>
+          <w:color w:val="000000"/>
+        </w:rPr>
+        <w:t>:</w:t>
+      </w:r>
+      <w:r>
+        <w:rPr>
+          <w:rFonts w:ascii="Arial" w:hAnsi="Arial" w:cs="Arial"/>
+          <w:b/>
+          <w:color w:val="000000"/>
+        </w:rPr>
+        <w:t>+1-7034594554</w:t>
       </w:r>
     </w:p>
     <w:p>

</xml_diff>